<commit_message>
/ ‘NAU Work/Self Appraisals/FY2018/TalbertTso-Performance-Appraisal-FY18.docx’
</commit_message>
<xml_diff>
--- a/NAU Work/Self Appraisals/FY2018/TalbertTso-Performance-Appraisal-FY18.docx
+++ b/NAU Work/Self Appraisals/FY2018/TalbertTso-Performance-Appraisal-FY18.docx
@@ -621,6 +621,14 @@
                 <w:sz w:val="20"/>
                 <w:szCs w:val="20"/>
               </w:rPr>
+              <w:fldChar w:fldCharType="separate"/>
+            </w:r>
+            <w:r>
+              <w:rPr>
+                <w:rFonts w:ascii="Arial" w:hAnsi="Arial" w:cs="Arial"/>
+                <w:sz w:val="20"/>
+                <w:szCs w:val="20"/>
+              </w:rPr>
               <w:fldChar w:fldCharType="end"/>
             </w:r>
             <w:bookmarkEnd w:id="0"/>
@@ -1156,6 +1164,15 @@
                       <w:sz w:val="20"/>
                       <w:szCs w:val="20"/>
                     </w:rPr>
+                    <w:fldChar w:fldCharType="separate"/>
+                  </w:r>
+                  <w:r>
+                    <w:rPr>
+                      <w:rFonts w:ascii="Arial" w:hAnsi="Arial" w:cs="Arial"/>
+                      <w:b/>
+                      <w:sz w:val="20"/>
+                      <w:szCs w:val="20"/>
+                    </w:rPr>
                     <w:fldChar w:fldCharType="end"/>
                   </w:r>
                   <w:r>
@@ -2166,6 +2183,100 @@
               </w:rPr>
               <w:t xml:space="preserve">July 2018 – September 2018: </w:t>
             </w:r>
+            <w:r>
+              <w:rPr>
+                <w:rFonts w:ascii="Arial" w:hAnsi="Arial" w:cs="Arial"/>
+                <w:sz w:val="20"/>
+                <w:szCs w:val="20"/>
+              </w:rPr>
+              <w:t xml:space="preserve">Worked with the Vice President Academic Affairs department to update an online application for calculating course fees. </w:t>
+            </w:r>
+            <w:r>
+              <w:rPr>
+                <w:rFonts w:ascii="Arial" w:hAnsi="Arial" w:cs="Arial"/>
+                <w:sz w:val="20"/>
+                <w:szCs w:val="20"/>
+              </w:rPr>
+              <w:t xml:space="preserve">This application is required to follow </w:t>
+            </w:r>
+            <w:r>
+              <w:rPr>
+                <w:rFonts w:ascii="Arial" w:hAnsi="Arial" w:cs="Arial"/>
+                <w:sz w:val="20"/>
+                <w:szCs w:val="20"/>
+              </w:rPr>
+              <w:t>procedures handed down by ABOR.</w:t>
+            </w:r>
+            <w:r>
+              <w:rPr>
+                <w:rFonts w:ascii="Arial" w:hAnsi="Arial" w:cs="Arial"/>
+                <w:sz w:val="20"/>
+                <w:szCs w:val="20"/>
+              </w:rPr>
+              <w:t xml:space="preserve"> This application is used by many NAU Faculty members when requesting changes to course fees for their respected subject matters. Additionally, VPAA uses this application to process approvals across many departments from NAU; including</w:t>
+            </w:r>
+            <w:r>
+              <w:rPr>
+                <w:rFonts w:ascii="Arial" w:hAnsi="Arial" w:cs="Arial"/>
+                <w:sz w:val="20"/>
+                <w:szCs w:val="20"/>
+              </w:rPr>
+              <w:t xml:space="preserve"> College Dean(s), </w:t>
+            </w:r>
+            <w:r>
+              <w:rPr>
+                <w:rFonts w:ascii="Arial" w:hAnsi="Arial" w:cs="Arial"/>
+                <w:sz w:val="20"/>
+                <w:szCs w:val="20"/>
+              </w:rPr>
+              <w:t xml:space="preserve">Registrar’s Office, </w:t>
+            </w:r>
+            <w:r>
+              <w:rPr>
+                <w:rFonts w:ascii="Arial" w:hAnsi="Arial" w:cs="Arial"/>
+                <w:sz w:val="20"/>
+                <w:szCs w:val="20"/>
+              </w:rPr>
+              <w:t>Vice President Financial, and Office of the President.</w:t>
+            </w:r>
+          </w:p>
+          <w:p>
+            <w:pPr>
+              <w:pStyle w:val="ListParagraph"/>
+              <w:numPr>
+                <w:ilvl w:val="0"/>
+                <w:numId w:val="8"/>
+              </w:numPr>
+              <w:shd w:val="clear" w:color="auto" w:fill="E6E6E6"/>
+              <w:rPr>
+                <w:rFonts w:ascii="Arial" w:hAnsi="Arial" w:cs="Arial"/>
+                <w:sz w:val="20"/>
+                <w:szCs w:val="20"/>
+              </w:rPr>
+            </w:pPr>
+            <w:r>
+              <w:rPr>
+                <w:rFonts w:ascii="Arial" w:hAnsi="Arial" w:cs="Arial"/>
+                <w:sz w:val="20"/>
+                <w:szCs w:val="20"/>
+              </w:rPr>
+              <w:t>July 2018 – September 2018: Developed a process using OnBase and associated software applications to efficiently allow a team from Facility Services to process legacy blueprint documents, both physical media and digital documents, and storage them within OnBase.</w:t>
+            </w:r>
+          </w:p>
+          <w:p>
+            <w:pPr>
+              <w:pStyle w:val="ListParagraph"/>
+              <w:numPr>
+                <w:ilvl w:val="0"/>
+                <w:numId w:val="8"/>
+              </w:numPr>
+              <w:shd w:val="clear" w:color="auto" w:fill="E6E6E6"/>
+              <w:rPr>
+                <w:rFonts w:ascii="Arial" w:hAnsi="Arial" w:cs="Arial"/>
+                <w:sz w:val="20"/>
+                <w:szCs w:val="20"/>
+              </w:rPr>
+            </w:pPr>
             <w:bookmarkStart w:id="1" w:name="_GoBack"/>
             <w:bookmarkEnd w:id="1"/>
           </w:p>
@@ -3337,7 +3448,6 @@
                 <w:sz w:val="20"/>
                 <w:szCs w:val="20"/>
               </w:rPr>
-              <w:lastRenderedPageBreak/>
               <w:t xml:space="preserve">   </w:t>
             </w:r>
             <w:proofErr w:type="gramStart"/>
@@ -3577,7 +3687,6 @@
                 <w:sz w:val="20"/>
                 <w:szCs w:val="20"/>
               </w:rPr>
-              <w:lastRenderedPageBreak/>
               <w:t>Commitment to service</w:t>
             </w:r>
           </w:p>
@@ -3945,6 +4054,15 @@
                 <w:sz w:val="18"/>
                 <w:szCs w:val="18"/>
               </w:rPr>
+              <w:fldChar w:fldCharType="separate"/>
+            </w:r>
+            <w:r>
+              <w:rPr>
+                <w:rFonts w:ascii="Arial" w:hAnsi="Arial" w:cs="Arial"/>
+                <w:b/>
+                <w:sz w:val="18"/>
+                <w:szCs w:val="18"/>
+              </w:rPr>
               <w:fldChar w:fldCharType="end"/>
             </w:r>
             <w:bookmarkEnd w:id="2"/>
@@ -4546,6 +4664,15 @@
                 <w:sz w:val="18"/>
                 <w:szCs w:val="18"/>
               </w:rPr>
+              <w:fldChar w:fldCharType="separate"/>
+            </w:r>
+            <w:r>
+              <w:rPr>
+                <w:rFonts w:ascii="Arial" w:hAnsi="Arial" w:cs="Arial"/>
+                <w:b/>
+                <w:sz w:val="18"/>
+                <w:szCs w:val="18"/>
+              </w:rPr>
               <w:fldChar w:fldCharType="end"/>
             </w:r>
             <w:r>
@@ -5076,6 +5203,15 @@
                 <w:sz w:val="18"/>
                 <w:szCs w:val="18"/>
               </w:rPr>
+              <w:fldChar w:fldCharType="separate"/>
+            </w:r>
+            <w:r>
+              <w:rPr>
+                <w:rFonts w:ascii="Arial" w:hAnsi="Arial" w:cs="Arial"/>
+                <w:b/>
+                <w:sz w:val="18"/>
+                <w:szCs w:val="18"/>
+              </w:rPr>
               <w:fldChar w:fldCharType="end"/>
             </w:r>
             <w:r>
@@ -5608,6 +5744,15 @@
                 <w:sz w:val="18"/>
                 <w:szCs w:val="18"/>
               </w:rPr>
+              <w:fldChar w:fldCharType="separate"/>
+            </w:r>
+            <w:r>
+              <w:rPr>
+                <w:rFonts w:ascii="Arial" w:hAnsi="Arial" w:cs="Arial"/>
+                <w:b/>
+                <w:sz w:val="18"/>
+                <w:szCs w:val="18"/>
+              </w:rPr>
               <w:fldChar w:fldCharType="end"/>
             </w:r>
             <w:r>
@@ -6273,6 +6418,15 @@
                 <w:sz w:val="18"/>
                 <w:szCs w:val="18"/>
               </w:rPr>
+              <w:fldChar w:fldCharType="separate"/>
+            </w:r>
+            <w:r>
+              <w:rPr>
+                <w:rFonts w:ascii="Arial" w:hAnsi="Arial" w:cs="Arial"/>
+                <w:b/>
+                <w:sz w:val="18"/>
+                <w:szCs w:val="18"/>
+              </w:rPr>
               <w:fldChar w:fldCharType="end"/>
             </w:r>
             <w:r>
@@ -6651,7 +6805,6 @@
                 <w:sz w:val="18"/>
                 <w:szCs w:val="18"/>
               </w:rPr>
-              <w:lastRenderedPageBreak/>
               <w:t>Accepts responsibility for mistakes and takes corrective action.</w:t>
             </w:r>
           </w:p>
@@ -7810,6 +7963,7 @@
                 <w:sz w:val="20"/>
                 <w:szCs w:val="20"/>
               </w:rPr>
+              <w:lastRenderedPageBreak/>
               <w:fldChar w:fldCharType="begin">
                 <w:ffData>
                   <w:name w:val="Check14"/>
@@ -8191,7 +8345,6 @@
                 <w:sz w:val="20"/>
                 <w:szCs w:val="20"/>
               </w:rPr>
-              <w:lastRenderedPageBreak/>
               <w:fldChar w:fldCharType="begin">
                 <w:ffData>
                   <w:name w:val="Check14"/>
@@ -10449,6 +10602,7 @@
   <w:style w:type="character" w:default="1" w:styleId="DefaultParagraphFont">
     <w:name w:val="Default Paragraph Font"/>
     <w:uiPriority w:val="1"/>
+    <w:semiHidden/>
     <w:unhideWhenUsed/>
   </w:style>
   <w:style w:type="table" w:default="1" w:styleId="TableNormal">

</xml_diff>